<commit_message>
report with few changes
</commit_message>
<xml_diff>
--- a/Report.docx
+++ b/Report.docx
@@ -63,41 +63,169 @@
           <w:szCs w:val="24"/>
           <w:lang w:val="en-US"/>
         </w:rPr>
-        <w:t>This project aims to find similar neighborhoods in city of Toronto, CA for an individual moving from West Toronto to Toronto East due to better economic opportunities.</w:t>
-      </w:r>
-    </w:p>
-    <w:p>
-      <w:pPr>
-        <w:rPr>
-          <w:sz w:val="24"/>
-          <w:szCs w:val="24"/>
-          <w:lang w:val="en-US"/>
-        </w:rPr>
-      </w:pPr>
-      <w:r>
-        <w:rPr>
-          <w:sz w:val="24"/>
-          <w:szCs w:val="24"/>
-          <w:lang w:val="en-US"/>
-        </w:rPr>
-        <w:t>Our subject has his house located in West Toronto, he loves his neighborhood mainly because of all the amenities and facilities such as parks, pharmacies, schools, malls, shopping centers, hospitals he gets in his neighborhood.</w:t>
-      </w:r>
-    </w:p>
-    <w:p>
-      <w:pPr>
-        <w:rPr>
-          <w:sz w:val="24"/>
-          <w:szCs w:val="24"/>
-          <w:lang w:val="en-US"/>
-        </w:rPr>
-      </w:pPr>
-      <w:r>
-        <w:rPr>
-          <w:sz w:val="24"/>
-          <w:szCs w:val="24"/>
-          <w:lang w:val="en-US"/>
-        </w:rPr>
-        <w:t>He receives a very good job offer from a reputed company located on the opposite side of the city i.e. Toronto East. However, given the far distance from his current place if he decides to take up the job offer, he must relocate to the Toronto East. He is willing to take up the job offer but wants to move to a neighborhood in Toronto East which is like his current neighborhood in West Toronto.</w:t>
+        <w:t xml:space="preserve">This project aims to find similar neighborhoods in city of </w:t>
+      </w:r>
+      <w:r>
+        <w:rPr>
+          <w:sz w:val="24"/>
+          <w:szCs w:val="24"/>
+          <w:lang w:val="en-US"/>
+        </w:rPr>
+        <w:t>Delhi, India</w:t>
+      </w:r>
+      <w:r>
+        <w:rPr>
+          <w:sz w:val="24"/>
+          <w:szCs w:val="24"/>
+          <w:lang w:val="en-US"/>
+        </w:rPr>
+        <w:t xml:space="preserve"> for an individual moving from </w:t>
+      </w:r>
+      <w:r>
+        <w:rPr>
+          <w:sz w:val="24"/>
+          <w:szCs w:val="24"/>
+          <w:lang w:val="en-US"/>
+        </w:rPr>
+        <w:t>Dwarka</w:t>
+      </w:r>
+      <w:r>
+        <w:rPr>
+          <w:sz w:val="24"/>
+          <w:szCs w:val="24"/>
+          <w:lang w:val="en-US"/>
+        </w:rPr>
+        <w:t xml:space="preserve"> to </w:t>
+      </w:r>
+      <w:r>
+        <w:rPr>
+          <w:sz w:val="24"/>
+          <w:szCs w:val="24"/>
+          <w:lang w:val="en-US"/>
+        </w:rPr>
+        <w:t>New Delhi</w:t>
+      </w:r>
+      <w:r>
+        <w:rPr>
+          <w:sz w:val="24"/>
+          <w:szCs w:val="24"/>
+          <w:lang w:val="en-US"/>
+        </w:rPr>
+        <w:t xml:space="preserve"> due to better economic opportunities.</w:t>
+      </w:r>
+    </w:p>
+    <w:p>
+      <w:pPr>
+        <w:rPr>
+          <w:sz w:val="24"/>
+          <w:szCs w:val="24"/>
+          <w:lang w:val="en-US"/>
+        </w:rPr>
+      </w:pPr>
+      <w:r>
+        <w:rPr>
+          <w:sz w:val="24"/>
+          <w:szCs w:val="24"/>
+          <w:lang w:val="en-US"/>
+        </w:rPr>
+        <w:t>Our subject has his house located in</w:t>
+      </w:r>
+      <w:r>
+        <w:rPr>
+          <w:sz w:val="24"/>
+          <w:szCs w:val="24"/>
+          <w:lang w:val="en-US"/>
+        </w:rPr>
+        <w:t xml:space="preserve"> Dwarka</w:t>
+      </w:r>
+      <w:r>
+        <w:rPr>
+          <w:sz w:val="24"/>
+          <w:szCs w:val="24"/>
+          <w:lang w:val="en-US"/>
+        </w:rPr>
+        <w:t>, he loves his neighborhood mainly because of all the amenities and facilities such as parks, pharmacies, schools, malls, shopping centers, hospitals he gets in his neighborhood.</w:t>
+      </w:r>
+    </w:p>
+    <w:p>
+      <w:pPr>
+        <w:rPr>
+          <w:sz w:val="24"/>
+          <w:szCs w:val="24"/>
+          <w:lang w:val="en-US"/>
+        </w:rPr>
+      </w:pPr>
+      <w:r>
+        <w:rPr>
+          <w:sz w:val="24"/>
+          <w:szCs w:val="24"/>
+          <w:lang w:val="en-US"/>
+        </w:rPr>
+        <w:t xml:space="preserve">He receives a very good job offer from a reputed company located on the opposite side of the city i.e. </w:t>
+      </w:r>
+      <w:r>
+        <w:rPr>
+          <w:sz w:val="24"/>
+          <w:szCs w:val="24"/>
+          <w:lang w:val="en-US"/>
+        </w:rPr>
+        <w:t>New Delhi</w:t>
+      </w:r>
+      <w:r>
+        <w:rPr>
+          <w:sz w:val="24"/>
+          <w:szCs w:val="24"/>
+          <w:lang w:val="en-US"/>
+        </w:rPr>
+        <w:t xml:space="preserve">. However, given the far distance from his current place if he decides to take up the job offer, he must relocate to the </w:t>
+      </w:r>
+      <w:r>
+        <w:rPr>
+          <w:sz w:val="24"/>
+          <w:szCs w:val="24"/>
+          <w:lang w:val="en-US"/>
+        </w:rPr>
+        <w:t>New Delhi</w:t>
+      </w:r>
+      <w:r>
+        <w:rPr>
+          <w:sz w:val="24"/>
+          <w:szCs w:val="24"/>
+          <w:lang w:val="en-US"/>
+        </w:rPr>
+        <w:t xml:space="preserve">. He is willing to take up the job offer but wants to move to a neighborhood in </w:t>
+      </w:r>
+      <w:r>
+        <w:rPr>
+          <w:sz w:val="24"/>
+          <w:szCs w:val="24"/>
+          <w:lang w:val="en-US"/>
+        </w:rPr>
+        <w:t>New Delhi</w:t>
+      </w:r>
+      <w:r>
+        <w:rPr>
+          <w:sz w:val="24"/>
+          <w:szCs w:val="24"/>
+          <w:lang w:val="en-US"/>
+        </w:rPr>
+        <w:t xml:space="preserve"> which is like his current neighborhood in </w:t>
+      </w:r>
+      <w:r>
+        <w:rPr>
+          <w:sz w:val="24"/>
+          <w:szCs w:val="24"/>
+          <w:lang w:val="en-US"/>
+        </w:rPr>
+        <w:t>Dwarka</w:t>
+      </w:r>
+      <w:r>
+        <w:rPr>
+          <w:sz w:val="24"/>
+          <w:szCs w:val="24"/>
+          <w:lang w:val="en-US"/>
+        </w:rPr>
+        <w:t>.</w:t>
       </w:r>
     </w:p>
     <w:p>
@@ -122,7 +250,23 @@
           <w:szCs w:val="24"/>
           <w:lang w:val="en-US"/>
         </w:rPr>
-        <w:t>find a similar neighborhood in Toronto East.</w:t>
+        <w:t xml:space="preserve">find a similar neighborhood in </w:t>
+      </w:r>
+      <w:r>
+        <w:rPr>
+          <w:sz w:val="24"/>
+          <w:szCs w:val="24"/>
+          <w:lang w:val="en-US"/>
+        </w:rPr>
+        <w:t>New Delhi</w:t>
+      </w:r>
+      <w:r>
+        <w:rPr>
+          <w:sz w:val="24"/>
+          <w:szCs w:val="24"/>
+          <w:lang w:val="en-US"/>
+        </w:rPr>
+        <w:t>.</w:t>
       </w:r>
     </w:p>
     <w:p>
@@ -171,8 +315,34 @@
           <w:szCs w:val="24"/>
           <w:lang w:val="en-US"/>
         </w:rPr>
-        <w:t>The project takes data mainly from 3 sources:</w:t>
-      </w:r>
+        <w:t xml:space="preserve">The project takes data mainly from </w:t>
+      </w:r>
+      <w:r>
+        <w:rPr>
+          <w:sz w:val="24"/>
+          <w:szCs w:val="24"/>
+          <w:lang w:val="en-US"/>
+        </w:rPr>
+        <w:t>3</w:t>
+      </w:r>
+      <w:r>
+        <w:rPr>
+          <w:sz w:val="24"/>
+          <w:szCs w:val="24"/>
+          <w:lang w:val="en-US"/>
+        </w:rPr>
+        <w:t xml:space="preserve"> sources:</w:t>
+      </w:r>
+    </w:p>
+    <w:p>
+      <w:pPr>
+        <w:pStyle w:val="ListParagraph"/>
+        <w:rPr>
+          <w:sz w:val="24"/>
+          <w:szCs w:val="24"/>
+          <w:lang w:val="en-US"/>
+        </w:rPr>
+      </w:pPr>
     </w:p>
     <w:p>
       <w:pPr>
@@ -182,101 +352,10 @@
           <w:numId w:val="1"/>
         </w:numPr>
         <w:rPr>
-          <w:sz w:val="24"/>
-          <w:szCs w:val="24"/>
           <w:lang w:val="en-US"/>
         </w:rPr>
       </w:pPr>
       <w:hyperlink r:id="rId5" w:history="1">
-        <w:r>
-          <w:rPr>
-            <w:rStyle w:val="Hyperlink"/>
-          </w:rPr>
-          <w:t>https://en.wikipedia.org/wiki/List_of_postal_codes_of_Canada:_M</w:t>
-        </w:r>
-      </w:hyperlink>
-    </w:p>
-    <w:p>
-      <w:pPr>
-        <w:ind w:left="720"/>
-        <w:rPr>
-          <w:sz w:val="24"/>
-          <w:szCs w:val="24"/>
-          <w:lang w:val="en-US"/>
-        </w:rPr>
-      </w:pPr>
-      <w:r>
-        <w:rPr>
-          <w:sz w:val="24"/>
-          <w:szCs w:val="24"/>
-          <w:lang w:val="en-US"/>
-        </w:rPr>
-        <w:t>the list of postal codes with their respective Boroughs and neighborhoods has been provided in the data.</w:t>
-      </w:r>
-    </w:p>
-    <w:p>
-      <w:pPr>
-        <w:pStyle w:val="ListParagraph"/>
-        <w:numPr>
-          <w:ilvl w:val="0"/>
-          <w:numId w:val="1"/>
-        </w:numPr>
-        <w:rPr>
-          <w:sz w:val="24"/>
-          <w:szCs w:val="24"/>
-          <w:lang w:val="en-US"/>
-        </w:rPr>
-      </w:pPr>
-      <w:r>
-        <w:rPr>
-          <w:rFonts w:ascii="Arial" w:hAnsi="Arial" w:cs="Arial"/>
-          <w:color w:val="525252"/>
-          <w:sz w:val="21"/>
-          <w:szCs w:val="21"/>
-          <w:shd w:val="clear" w:color="auto" w:fill="FFFFFF"/>
-        </w:rPr>
-        <w:t> </w:t>
-      </w:r>
-      <w:hyperlink r:id="rId6" w:tgtFrame="_blank" w:history="1">
-        <w:r>
-          <w:rPr>
-            <w:rStyle w:val="Hyperlink"/>
-            <w:rFonts w:ascii="Arial" w:hAnsi="Arial" w:cs="Arial"/>
-            <w:color w:val="2972D1"/>
-            <w:sz w:val="21"/>
-            <w:szCs w:val="21"/>
-            <w:shd w:val="clear" w:color="auto" w:fill="FFFFFF"/>
-          </w:rPr>
-          <w:t>http://cocl.us/Geospatial_data</w:t>
-        </w:r>
-      </w:hyperlink>
-    </w:p>
-    <w:p>
-      <w:pPr>
-        <w:ind w:firstLine="720"/>
-        <w:rPr>
-          <w:lang w:val="en-US"/>
-        </w:rPr>
-      </w:pPr>
-      <w:r>
-        <w:rPr>
-          <w:lang w:val="en-US"/>
-        </w:rPr>
-        <w:t>csv file that has geographical coordinates of each postal code</w:t>
-      </w:r>
-    </w:p>
-    <w:p>
-      <w:pPr>
-        <w:pStyle w:val="ListParagraph"/>
-        <w:numPr>
-          <w:ilvl w:val="0"/>
-          <w:numId w:val="1"/>
-        </w:numPr>
-        <w:rPr>
-          <w:lang w:val="en-US"/>
-        </w:rPr>
-      </w:pPr>
-      <w:hyperlink r:id="rId7" w:history="1">
         <w:r>
           <w:rPr>
             <w:rStyle w:val="Hyperlink"/>
@@ -297,8 +376,81 @@
         <w:rPr>
           <w:lang w:val="en-US"/>
         </w:rPr>
-        <w:t>foursquare helps us with the API calls connecting to their database for locational data</w:t>
-      </w:r>
+        <w:t>F</w:t>
+      </w:r>
+      <w:r>
+        <w:rPr>
+          <w:lang w:val="en-US"/>
+        </w:rPr>
+        <w:t>oursquare helps us with the API calls connecting to their database for locational data</w:t>
+      </w:r>
+      <w:r>
+        <w:rPr>
+          <w:lang w:val="en-US"/>
+        </w:rPr>
+        <w:t>.</w:t>
+      </w:r>
+    </w:p>
+    <w:p>
+      <w:pPr>
+        <w:pStyle w:val="ListParagraph"/>
+        <w:rPr>
+          <w:lang w:val="en-US"/>
+        </w:rPr>
+      </w:pPr>
+    </w:p>
+    <w:p>
+      <w:pPr>
+        <w:pStyle w:val="ListParagraph"/>
+        <w:numPr>
+          <w:ilvl w:val="0"/>
+          <w:numId w:val="1"/>
+        </w:numPr>
+        <w:rPr>
+          <w:lang w:val="en-US"/>
+        </w:rPr>
+      </w:pPr>
+      <w:hyperlink r:id="rId6" w:history="1">
+        <w:r>
+          <w:rPr>
+            <w:rStyle w:val="Hyperlink"/>
+          </w:rPr>
+          <w:t>https://ceodelhi.gov.in/Content/EntireDelhiLocalities.aspx</w:t>
+        </w:r>
+      </w:hyperlink>
+    </w:p>
+    <w:p>
+      <w:pPr>
+        <w:pStyle w:val="ListParagraph"/>
+      </w:pPr>
+      <w:r>
+        <w:t>This dataset is taken from the website of election commission of India. Dataset contains Boroughs and neighbourhoods in the city of Delhi.</w:t>
+      </w:r>
+    </w:p>
+    <w:p>
+      <w:pPr>
+        <w:pStyle w:val="ListParagraph"/>
+      </w:pPr>
+    </w:p>
+    <w:p>
+      <w:pPr>
+        <w:pStyle w:val="ListParagraph"/>
+        <w:numPr>
+          <w:ilvl w:val="0"/>
+          <w:numId w:val="1"/>
+        </w:numPr>
+      </w:pPr>
+      <w:r>
+        <w:t>My own database named delhi_lat_lon_dataase which I have prepared using geocoder and election commission dataset.</w:t>
+      </w:r>
+    </w:p>
+    <w:p>
+      <w:pPr>
+        <w:pStyle w:val="ListParagraph"/>
+        <w:rPr>
+          <w:lang w:val="en-US"/>
+        </w:rPr>
+      </w:pPr>
     </w:p>
     <w:p>
       <w:pPr>

</xml_diff>